<commit_message>
good progress with 7 hosptials
</commit_message>
<xml_diff>
--- a/docs/detailed actions 10-21-2025.docx
+++ b/docs/detailed actions 10-21-2025.docx
@@ -58,7 +58,7 @@
     <w:p>
       <w:r>
         <w:pict w14:anchorId="410281EF">
-          <v:rect id="_x0000_i1049" style="width:0;height:1.5pt" o:hralign="center" o:hrstd="t" o:hr="t" fillcolor="#a0a0a0" stroked="f"/>
+          <v:rect id="_x0000_i1025" style="width:0;height:1.5pt" o:hralign="center" o:hrstd="t" o:hr="t" fillcolor="#a0a0a0" stroked="f"/>
         </w:pict>
       </w:r>
     </w:p>
@@ -439,7 +439,7 @@
       <w:r>
         <w:lastRenderedPageBreak/>
         <w:pict w14:anchorId="183F7B4E">
-          <v:rect id="_x0000_i1050" style="width:0;height:1.5pt" o:hralign="center" o:hrstd="t" o:hr="t" fillcolor="#a0a0a0" stroked="f"/>
+          <v:rect id="_x0000_i1026" style="width:0;height:1.5pt" o:hralign="center" o:hrstd="t" o:hr="t" fillcolor="#a0a0a0" stroked="f"/>
         </w:pict>
       </w:r>
     </w:p>
@@ -702,7 +702,7 @@
     <w:p>
       <w:r>
         <w:pict w14:anchorId="566A0BC4">
-          <v:rect id="_x0000_i1051" style="width:0;height:1.5pt" o:hralign="center" o:hrstd="t" o:hr="t" fillcolor="#a0a0a0" stroked="f"/>
+          <v:rect id="_x0000_i1027" style="width:0;height:1.5pt" o:hralign="center" o:hrstd="t" o:hr="t" fillcolor="#a0a0a0" stroked="f"/>
         </w:pict>
       </w:r>
     </w:p>
@@ -964,7 +964,7 @@
     <w:p>
       <w:r>
         <w:pict w14:anchorId="3D525364">
-          <v:rect id="_x0000_i1052" style="width:0;height:1.5pt" o:hralign="center" o:hrstd="t" o:hr="t" fillcolor="#a0a0a0" stroked="f"/>
+          <v:rect id="_x0000_i1028" style="width:0;height:1.5pt" o:hralign="center" o:hrstd="t" o:hr="t" fillcolor="#a0a0a0" stroked="f"/>
         </w:pict>
       </w:r>
     </w:p>
@@ -2527,6 +2527,7 @@
   <w:style w:type="character" w:default="1" w:styleId="DefaultParagraphFont">
     <w:name w:val="Default Paragraph Font"/>
     <w:uiPriority w:val="1"/>
+    <w:semiHidden/>
     <w:unhideWhenUsed/>
   </w:style>
   <w:style w:type="table" w:default="1" w:styleId="TableNormal">

</xml_diff>